<commit_message>
Se realizan varias mejoras en la etapa procesos segun Etapa_Procesos 1.1
</commit_message>
<xml_diff>
--- a/output/templates_GCC/Plantilla_4561.docx
+++ b/output/templates_GCC/Plantilla_4561.docx
@@ -1,6 +1,6 @@
 
 <file path=word/document.xml><?xml version="1.0" encoding="utf-8"?>
-<w:document xmlns:wpc="http://schemas.microsoft.com/office/word/2010/wordprocessingCanvas" xmlns:cx="http://schemas.microsoft.com/office/drawing/2014/chartex" xmlns:cx1="http://schemas.microsoft.com/office/drawing/2015/9/8/chartex" xmlns:cx2="http://schemas.microsoft.com/office/drawing/2015/10/21/chartex" xmlns:cx3="http://schemas.microsoft.com/office/drawing/2016/5/9/chartex" xmlns:cx4="http://schemas.microsoft.com/office/drawing/2016/5/10/chartex" xmlns:cx5="http://schemas.microsoft.com/office/drawing/2016/5/11/chartex" xmlns:cx6="http://schemas.microsoft.com/office/drawing/2016/5/12/chartex" xmlns:cx7="http://schemas.microsoft.com/office/drawing/2016/5/13/chartex" xmlns:cx8="http://schemas.microsoft.com/office/drawing/2016/5/14/chartex" xmlns:mc="http://schemas.openxmlformats.org/markup-compatibility/2006" xmlns:aink="http://schemas.microsoft.com/office/drawing/2016/ink" xmlns:am3d="http://schemas.microsoft.com/office/drawing/2017/model3d" xmlns:o="urn:schemas-microsoft-com:office:office" xmlns:oel="http://schemas.microsoft.com/office/2019/extlst" xmlns:r="http://schemas.openxmlformats.org/officeDocument/2006/relationships" xmlns:m="http://schemas.openxmlformats.org/officeDocument/2006/math" xmlns:v="urn:schemas-microsoft-com:vml" xmlns:wp14="http://schemas.microsoft.com/office/word/2010/wordprocessingDrawing" xmlns:wp="http://schemas.openxmlformats.org/drawingml/2006/wordprocessingDrawing" xmlns:w10="urn:schemas-microsoft-com:office:word" xmlns:w="http://schemas.openxmlformats.org/wordprocessingml/2006/main" xmlns:w14="http://schemas.microsoft.com/office/word/2010/wordml" xmlns:w15="http://schemas.microsoft.com/office/word/2012/wordml" xmlns:w16cex="http://schemas.microsoft.com/office/word/2018/wordml/cex" xmlns:w16cid="http://schemas.microsoft.com/office/word/2016/wordml/cid" xmlns:w16="http://schemas.microsoft.com/office/word/2018/wordml" xmlns:w16sdtdh="http://schemas.microsoft.com/office/word/2020/wordml/sdtdatahash" xmlns:w16se="http://schemas.microsoft.com/office/word/2015/wordml/symex" xmlns:wpg="http://schemas.microsoft.com/office/word/2010/wordprocessingGroup" xmlns:wpi="http://schemas.microsoft.com/office/word/2010/wordprocessingInk" xmlns:wne="http://schemas.microsoft.com/office/word/2006/wordml" xmlns:wps="http://schemas.microsoft.com/office/word/2010/wordprocessingShape" mc:Ignorable="w14 w15 w16se w16cid w16 w16cex w16sdtdh wp14">
+<w:document xmlns:wpc="http://schemas.microsoft.com/office/word/2010/wordprocessingCanvas" xmlns:cx="http://schemas.microsoft.com/office/drawing/2014/chartex" xmlns:cx1="http://schemas.microsoft.com/office/drawing/2015/9/8/chartex" xmlns:cx2="http://schemas.microsoft.com/office/drawing/2015/10/21/chartex" xmlns:cx3="http://schemas.microsoft.com/office/drawing/2016/5/9/chartex" xmlns:cx4="http://schemas.microsoft.com/office/drawing/2016/5/10/chartex" xmlns:cx5="http://schemas.microsoft.com/office/drawing/2016/5/11/chartex" xmlns:cx6="http://schemas.microsoft.com/office/drawing/2016/5/12/chartex" xmlns:cx7="http://schemas.microsoft.com/office/drawing/2016/5/13/chartex" xmlns:cx8="http://schemas.microsoft.com/office/drawing/2016/5/14/chartex" xmlns:mc="http://schemas.openxmlformats.org/markup-compatibility/2006" xmlns:aink="http://schemas.microsoft.com/office/drawing/2016/ink" xmlns:am3d="http://schemas.microsoft.com/office/drawing/2017/model3d" xmlns:o="urn:schemas-microsoft-com:office:office" xmlns:oel="http://schemas.microsoft.com/office/2019/extlst" xmlns:r="http://schemas.openxmlformats.org/officeDocument/2006/relationships" xmlns:m="http://schemas.openxmlformats.org/officeDocument/2006/math" xmlns:v="urn:schemas-microsoft-com:vml" xmlns:wp14="http://schemas.microsoft.com/office/word/2010/wordprocessingDrawing" xmlns:wp="http://schemas.openxmlformats.org/drawingml/2006/wordprocessingDrawing" xmlns:w10="urn:schemas-microsoft-com:office:word" xmlns:w="http://schemas.openxmlformats.org/wordprocessingml/2006/main" xmlns:w14="http://schemas.microsoft.com/office/word/2010/wordml" xmlns:w15="http://schemas.microsoft.com/office/word/2012/wordml" xmlns:w16cex="http://schemas.microsoft.com/office/word/2018/wordml/cex" xmlns:w16cid="http://schemas.microsoft.com/office/word/2016/wordml/cid" xmlns:w16="http://schemas.microsoft.com/office/word/2018/wordml" xmlns:w16du="http://schemas.microsoft.com/office/word/2023/wordml/word16du" xmlns:w16sdtdh="http://schemas.microsoft.com/office/word/2020/wordml/sdtdatahash" xmlns:w16se="http://schemas.microsoft.com/office/word/2015/wordml/symex" xmlns:wpg="http://schemas.microsoft.com/office/word/2010/wordprocessingGroup" xmlns:wpi="http://schemas.microsoft.com/office/word/2010/wordprocessingInk" xmlns:wne="http://schemas.microsoft.com/office/word/2006/wordml" xmlns:wps="http://schemas.microsoft.com/office/word/2010/wordprocessingShape" mc:Ignorable="w14 w15 w16se w16cid w16 w16cex w16sdtdh w16du wp14">
   <w:body>
     <w:p>
       <w:pPr>
@@ -278,21 +278,7 @@
         <w:rPr>
           <w:b/>
         </w:rPr>
-        <w:t>${</w:t>
-      </w:r>
-      <w:proofErr w:type="spellStart"/>
-      <w:r>
-        <w:rPr>
-          <w:b/>
-        </w:rPr>
-        <w:t>NumeroFormateado</w:t>
-      </w:r>
-      <w:proofErr w:type="spellEnd"/>
-      <w:r>
-        <w:rPr>
-          <w:b/>
-        </w:rPr>
-        <w:t>}</w:t>
+        <w:t>${NumeroFormateado}</w:t>
       </w:r>
     </w:p>
     <w:p>
@@ -677,29 +663,7 @@
           <w:szCs w:val="24"/>
           <w:lang w:eastAsia="es-CO"/>
         </w:rPr>
-        <w:t>${</w:t>
-      </w:r>
-      <w:proofErr w:type="spellStart"/>
-      <w:r>
-        <w:rPr>
-          <w:rFonts w:ascii="Arial" w:eastAsia="Times New Roman" w:hAnsi="Arial" w:cs="Arial"/>
-          <w:bCs/>
-          <w:sz w:val="24"/>
-          <w:szCs w:val="24"/>
-          <w:lang w:eastAsia="es-CO"/>
-        </w:rPr>
-        <w:t>Obligacion</w:t>
-      </w:r>
-      <w:proofErr w:type="spellEnd"/>
-      <w:r>
-        <w:rPr>
-          <w:rFonts w:ascii="Arial" w:eastAsia="Times New Roman" w:hAnsi="Arial" w:cs="Arial"/>
-          <w:bCs/>
-          <w:sz w:val="24"/>
-          <w:szCs w:val="24"/>
-          <w:lang w:eastAsia="es-CO"/>
-        </w:rPr>
-        <w:t>}</w:t>
+        <w:t>${Obligacion}</w:t>
       </w:r>
     </w:p>
     <w:tbl>
@@ -808,6 +772,13 @@
                 <w:lang w:eastAsia="es-CO"/>
               </w:rPr>
               <w:fldChar w:fldCharType="end"/>
+            </w:r>
+            <w:r>
+              <w:rPr>
+                <w:rFonts w:ascii="Arial" w:eastAsia="Times New Roman" w:hAnsi="Arial" w:cs="Arial"/>
+                <w:lang w:eastAsia="es-CO"/>
+              </w:rPr>
+              <w:t xml:space="preserve"> - ${Radicado}</w:t>
             </w:r>
           </w:p>
         </w:tc>
@@ -1442,10 +1413,10 @@
                   <v:path o:extrusionok="f" gradientshapeok="t" o:connecttype="rect"/>
                   <o:lock v:ext="edit" aspectratio="t"/>
                 </v:shapetype>
-                <v:shape id="_x0000_i1025" type="#_x0000_t75" style="width:74.25pt;height:48pt" o:ole="">
+                <v:shape id="_x0000_i1025" type="#_x0000_t75" style="width:74.15pt;height:47.8pt" o:ole="">
                   <v:imagedata r:id="rId7" o:title=""/>
                 </v:shape>
-                <o:OLEObject Type="Embed" ProgID="PBrush" ShapeID="_x0000_i1025" DrawAspect="Content" ObjectID="_1770188816" r:id="rId8"/>
+                <o:OLEObject Type="Embed" ProgID="PBrush" ShapeID="_x0000_i1025" DrawAspect="Content" ObjectID="_1783946061" r:id="rId8"/>
               </w:object>
             </w:r>
           </w:p>
@@ -1484,7 +1455,7 @@
 </file>
 
 <file path=word/endnotes.xml><?xml version="1.0" encoding="utf-8"?>
-<w:endnotes xmlns:wpc="http://schemas.microsoft.com/office/word/2010/wordprocessingCanvas" xmlns:cx="http://schemas.microsoft.com/office/drawing/2014/chartex" xmlns:cx1="http://schemas.microsoft.com/office/drawing/2015/9/8/chartex" xmlns:cx2="http://schemas.microsoft.com/office/drawing/2015/10/21/chartex" xmlns:cx3="http://schemas.microsoft.com/office/drawing/2016/5/9/chartex" xmlns:cx4="http://schemas.microsoft.com/office/drawing/2016/5/10/chartex" xmlns:cx5="http://schemas.microsoft.com/office/drawing/2016/5/11/chartex" xmlns:cx6="http://schemas.microsoft.com/office/drawing/2016/5/12/chartex" xmlns:cx7="http://schemas.microsoft.com/office/drawing/2016/5/13/chartex" xmlns:cx8="http://schemas.microsoft.com/office/drawing/2016/5/14/chartex" xmlns:mc="http://schemas.openxmlformats.org/markup-compatibility/2006" xmlns:aink="http://schemas.microsoft.com/office/drawing/2016/ink" xmlns:am3d="http://schemas.microsoft.com/office/drawing/2017/model3d" xmlns:o="urn:schemas-microsoft-com:office:office" xmlns:oel="http://schemas.microsoft.com/office/2019/extlst" xmlns:r="http://schemas.openxmlformats.org/officeDocument/2006/relationships" xmlns:m="http://schemas.openxmlformats.org/officeDocument/2006/math" xmlns:v="urn:schemas-microsoft-com:vml" xmlns:wp14="http://schemas.microsoft.com/office/word/2010/wordprocessingDrawing" xmlns:wp="http://schemas.openxmlformats.org/drawingml/2006/wordprocessingDrawing" xmlns:w10="urn:schemas-microsoft-com:office:word" xmlns:w="http://schemas.openxmlformats.org/wordprocessingml/2006/main" xmlns:w14="http://schemas.microsoft.com/office/word/2010/wordml" xmlns:w15="http://schemas.microsoft.com/office/word/2012/wordml" xmlns:w16cex="http://schemas.microsoft.com/office/word/2018/wordml/cex" xmlns:w16cid="http://schemas.microsoft.com/office/word/2016/wordml/cid" xmlns:w16="http://schemas.microsoft.com/office/word/2018/wordml" xmlns:w16sdtdh="http://schemas.microsoft.com/office/word/2020/wordml/sdtdatahash" xmlns:w16se="http://schemas.microsoft.com/office/word/2015/wordml/symex" xmlns:wpg="http://schemas.microsoft.com/office/word/2010/wordprocessingGroup" xmlns:wpi="http://schemas.microsoft.com/office/word/2010/wordprocessingInk" xmlns:wne="http://schemas.microsoft.com/office/word/2006/wordml" xmlns:wps="http://schemas.microsoft.com/office/word/2010/wordprocessingShape" mc:Ignorable="w14 w15 w16se w16cid w16 w16cex w16sdtdh wp14">
+<w:endnotes xmlns:wpc="http://schemas.microsoft.com/office/word/2010/wordprocessingCanvas" xmlns:cx="http://schemas.microsoft.com/office/drawing/2014/chartex" xmlns:cx1="http://schemas.microsoft.com/office/drawing/2015/9/8/chartex" xmlns:cx2="http://schemas.microsoft.com/office/drawing/2015/10/21/chartex" xmlns:cx3="http://schemas.microsoft.com/office/drawing/2016/5/9/chartex" xmlns:cx4="http://schemas.microsoft.com/office/drawing/2016/5/10/chartex" xmlns:cx5="http://schemas.microsoft.com/office/drawing/2016/5/11/chartex" xmlns:cx6="http://schemas.microsoft.com/office/drawing/2016/5/12/chartex" xmlns:cx7="http://schemas.microsoft.com/office/drawing/2016/5/13/chartex" xmlns:cx8="http://schemas.microsoft.com/office/drawing/2016/5/14/chartex" xmlns:mc="http://schemas.openxmlformats.org/markup-compatibility/2006" xmlns:aink="http://schemas.microsoft.com/office/drawing/2016/ink" xmlns:am3d="http://schemas.microsoft.com/office/drawing/2017/model3d" xmlns:o="urn:schemas-microsoft-com:office:office" xmlns:oel="http://schemas.microsoft.com/office/2019/extlst" xmlns:r="http://schemas.openxmlformats.org/officeDocument/2006/relationships" xmlns:m="http://schemas.openxmlformats.org/officeDocument/2006/math" xmlns:v="urn:schemas-microsoft-com:vml" xmlns:wp14="http://schemas.microsoft.com/office/word/2010/wordprocessingDrawing" xmlns:wp="http://schemas.openxmlformats.org/drawingml/2006/wordprocessingDrawing" xmlns:w10="urn:schemas-microsoft-com:office:word" xmlns:w="http://schemas.openxmlformats.org/wordprocessingml/2006/main" xmlns:w14="http://schemas.microsoft.com/office/word/2010/wordml" xmlns:w15="http://schemas.microsoft.com/office/word/2012/wordml" xmlns:w16cex="http://schemas.microsoft.com/office/word/2018/wordml/cex" xmlns:w16cid="http://schemas.microsoft.com/office/word/2016/wordml/cid" xmlns:w16="http://schemas.microsoft.com/office/word/2018/wordml" xmlns:w16du="http://schemas.microsoft.com/office/word/2023/wordml/word16du" xmlns:w16sdtdh="http://schemas.microsoft.com/office/word/2020/wordml/sdtdatahash" xmlns:w16se="http://schemas.microsoft.com/office/word/2015/wordml/symex" xmlns:wpg="http://schemas.microsoft.com/office/word/2010/wordprocessingGroup" xmlns:wpi="http://schemas.microsoft.com/office/word/2010/wordprocessingInk" xmlns:wne="http://schemas.microsoft.com/office/word/2006/wordml" xmlns:wps="http://schemas.microsoft.com/office/word/2010/wordprocessingShape" mc:Ignorable="w14 w15 w16se w16cid w16 w16cex w16sdtdh w16du wp14">
   <w:endnote w:type="separator" w:id="-1">
     <w:p>
       <w:pPr>
@@ -1509,7 +1480,7 @@
 </file>
 
 <file path=word/footnotes.xml><?xml version="1.0" encoding="utf-8"?>
-<w:footnotes xmlns:wpc="http://schemas.microsoft.com/office/word/2010/wordprocessingCanvas" xmlns:cx="http://schemas.microsoft.com/office/drawing/2014/chartex" xmlns:cx1="http://schemas.microsoft.com/office/drawing/2015/9/8/chartex" xmlns:cx2="http://schemas.microsoft.com/office/drawing/2015/10/21/chartex" xmlns:cx3="http://schemas.microsoft.com/office/drawing/2016/5/9/chartex" xmlns:cx4="http://schemas.microsoft.com/office/drawing/2016/5/10/chartex" xmlns:cx5="http://schemas.microsoft.com/office/drawing/2016/5/11/chartex" xmlns:cx6="http://schemas.microsoft.com/office/drawing/2016/5/12/chartex" xmlns:cx7="http://schemas.microsoft.com/office/drawing/2016/5/13/chartex" xmlns:cx8="http://schemas.microsoft.com/office/drawing/2016/5/14/chartex" xmlns:mc="http://schemas.openxmlformats.org/markup-compatibility/2006" xmlns:aink="http://schemas.microsoft.com/office/drawing/2016/ink" xmlns:am3d="http://schemas.microsoft.com/office/drawing/2017/model3d" xmlns:o="urn:schemas-microsoft-com:office:office" xmlns:oel="http://schemas.microsoft.com/office/2019/extlst" xmlns:r="http://schemas.openxmlformats.org/officeDocument/2006/relationships" xmlns:m="http://schemas.openxmlformats.org/officeDocument/2006/math" xmlns:v="urn:schemas-microsoft-com:vml" xmlns:wp14="http://schemas.microsoft.com/office/word/2010/wordprocessingDrawing" xmlns:wp="http://schemas.openxmlformats.org/drawingml/2006/wordprocessingDrawing" xmlns:w10="urn:schemas-microsoft-com:office:word" xmlns:w="http://schemas.openxmlformats.org/wordprocessingml/2006/main" xmlns:w14="http://schemas.microsoft.com/office/word/2010/wordml" xmlns:w15="http://schemas.microsoft.com/office/word/2012/wordml" xmlns:w16cex="http://schemas.microsoft.com/office/word/2018/wordml/cex" xmlns:w16cid="http://schemas.microsoft.com/office/word/2016/wordml/cid" xmlns:w16="http://schemas.microsoft.com/office/word/2018/wordml" xmlns:w16sdtdh="http://schemas.microsoft.com/office/word/2020/wordml/sdtdatahash" xmlns:w16se="http://schemas.microsoft.com/office/word/2015/wordml/symex" xmlns:wpg="http://schemas.microsoft.com/office/word/2010/wordprocessingGroup" xmlns:wpi="http://schemas.microsoft.com/office/word/2010/wordprocessingInk" xmlns:wne="http://schemas.microsoft.com/office/word/2006/wordml" xmlns:wps="http://schemas.microsoft.com/office/word/2010/wordprocessingShape" mc:Ignorable="w14 w15 w16se w16cid w16 w16cex w16sdtdh wp14">
+<w:footnotes xmlns:wpc="http://schemas.microsoft.com/office/word/2010/wordprocessingCanvas" xmlns:cx="http://schemas.microsoft.com/office/drawing/2014/chartex" xmlns:cx1="http://schemas.microsoft.com/office/drawing/2015/9/8/chartex" xmlns:cx2="http://schemas.microsoft.com/office/drawing/2015/10/21/chartex" xmlns:cx3="http://schemas.microsoft.com/office/drawing/2016/5/9/chartex" xmlns:cx4="http://schemas.microsoft.com/office/drawing/2016/5/10/chartex" xmlns:cx5="http://schemas.microsoft.com/office/drawing/2016/5/11/chartex" xmlns:cx6="http://schemas.microsoft.com/office/drawing/2016/5/12/chartex" xmlns:cx7="http://schemas.microsoft.com/office/drawing/2016/5/13/chartex" xmlns:cx8="http://schemas.microsoft.com/office/drawing/2016/5/14/chartex" xmlns:mc="http://schemas.openxmlformats.org/markup-compatibility/2006" xmlns:aink="http://schemas.microsoft.com/office/drawing/2016/ink" xmlns:am3d="http://schemas.microsoft.com/office/drawing/2017/model3d" xmlns:o="urn:schemas-microsoft-com:office:office" xmlns:oel="http://schemas.microsoft.com/office/2019/extlst" xmlns:r="http://schemas.openxmlformats.org/officeDocument/2006/relationships" xmlns:m="http://schemas.openxmlformats.org/officeDocument/2006/math" xmlns:v="urn:schemas-microsoft-com:vml" xmlns:wp14="http://schemas.microsoft.com/office/word/2010/wordprocessingDrawing" xmlns:wp="http://schemas.openxmlformats.org/drawingml/2006/wordprocessingDrawing" xmlns:w10="urn:schemas-microsoft-com:office:word" xmlns:w="http://schemas.openxmlformats.org/wordprocessingml/2006/main" xmlns:w14="http://schemas.microsoft.com/office/word/2010/wordml" xmlns:w15="http://schemas.microsoft.com/office/word/2012/wordml" xmlns:w16cex="http://schemas.microsoft.com/office/word/2018/wordml/cex" xmlns:w16cid="http://schemas.microsoft.com/office/word/2016/wordml/cid" xmlns:w16="http://schemas.microsoft.com/office/word/2018/wordml" xmlns:w16du="http://schemas.microsoft.com/office/word/2023/wordml/word16du" xmlns:w16sdtdh="http://schemas.microsoft.com/office/word/2020/wordml/sdtdatahash" xmlns:w16se="http://schemas.microsoft.com/office/word/2015/wordml/symex" xmlns:wpg="http://schemas.microsoft.com/office/word/2010/wordprocessingGroup" xmlns:wpi="http://schemas.microsoft.com/office/word/2010/wordprocessingInk" xmlns:wne="http://schemas.microsoft.com/office/word/2006/wordml" xmlns:wps="http://schemas.microsoft.com/office/word/2010/wordprocessingShape" mc:Ignorable="w14 w15 w16se w16cid w16 w16cex w16sdtdh w16du wp14">
   <w:footnote w:type="separator" w:id="-1">
     <w:p>
       <w:pPr>
@@ -1534,7 +1505,7 @@
 </file>
 
 <file path=word/header1.xml><?xml version="1.0" encoding="utf-8"?>
-<w:hdr xmlns:wpc="http://schemas.microsoft.com/office/word/2010/wordprocessingCanvas" xmlns:cx="http://schemas.microsoft.com/office/drawing/2014/chartex" xmlns:cx1="http://schemas.microsoft.com/office/drawing/2015/9/8/chartex" xmlns:cx2="http://schemas.microsoft.com/office/drawing/2015/10/21/chartex" xmlns:cx3="http://schemas.microsoft.com/office/drawing/2016/5/9/chartex" xmlns:cx4="http://schemas.microsoft.com/office/drawing/2016/5/10/chartex" xmlns:cx5="http://schemas.microsoft.com/office/drawing/2016/5/11/chartex" xmlns:cx6="http://schemas.microsoft.com/office/drawing/2016/5/12/chartex" xmlns:cx7="http://schemas.microsoft.com/office/drawing/2016/5/13/chartex" xmlns:cx8="http://schemas.microsoft.com/office/drawing/2016/5/14/chartex" xmlns:mc="http://schemas.openxmlformats.org/markup-compatibility/2006" xmlns:aink="http://schemas.microsoft.com/office/drawing/2016/ink" xmlns:am3d="http://schemas.microsoft.com/office/drawing/2017/model3d" xmlns:o="urn:schemas-microsoft-com:office:office" xmlns:oel="http://schemas.microsoft.com/office/2019/extlst" xmlns:r="http://schemas.openxmlformats.org/officeDocument/2006/relationships" xmlns:m="http://schemas.openxmlformats.org/officeDocument/2006/math" xmlns:v="urn:schemas-microsoft-com:vml" xmlns:wp14="http://schemas.microsoft.com/office/word/2010/wordprocessingDrawing" xmlns:wp="http://schemas.openxmlformats.org/drawingml/2006/wordprocessingDrawing" xmlns:w10="urn:schemas-microsoft-com:office:word" xmlns:w="http://schemas.openxmlformats.org/wordprocessingml/2006/main" xmlns:w14="http://schemas.microsoft.com/office/word/2010/wordml" xmlns:w15="http://schemas.microsoft.com/office/word/2012/wordml" xmlns:w16cex="http://schemas.microsoft.com/office/word/2018/wordml/cex" xmlns:w16cid="http://schemas.microsoft.com/office/word/2016/wordml/cid" xmlns:w16="http://schemas.microsoft.com/office/word/2018/wordml" xmlns:w16sdtdh="http://schemas.microsoft.com/office/word/2020/wordml/sdtdatahash" xmlns:w16se="http://schemas.microsoft.com/office/word/2015/wordml/symex" xmlns:wpg="http://schemas.microsoft.com/office/word/2010/wordprocessingGroup" xmlns:wpi="http://schemas.microsoft.com/office/word/2010/wordprocessingInk" xmlns:wne="http://schemas.microsoft.com/office/word/2006/wordml" xmlns:wps="http://schemas.microsoft.com/office/word/2010/wordprocessingShape" mc:Ignorable="w14 w15 w16se w16cid w16 w16cex w16sdtdh wp14">
+<w:hdr xmlns:wpc="http://schemas.microsoft.com/office/word/2010/wordprocessingCanvas" xmlns:cx="http://schemas.microsoft.com/office/drawing/2014/chartex" xmlns:cx1="http://schemas.microsoft.com/office/drawing/2015/9/8/chartex" xmlns:cx2="http://schemas.microsoft.com/office/drawing/2015/10/21/chartex" xmlns:cx3="http://schemas.microsoft.com/office/drawing/2016/5/9/chartex" xmlns:cx4="http://schemas.microsoft.com/office/drawing/2016/5/10/chartex" xmlns:cx5="http://schemas.microsoft.com/office/drawing/2016/5/11/chartex" xmlns:cx6="http://schemas.microsoft.com/office/drawing/2016/5/12/chartex" xmlns:cx7="http://schemas.microsoft.com/office/drawing/2016/5/13/chartex" xmlns:cx8="http://schemas.microsoft.com/office/drawing/2016/5/14/chartex" xmlns:mc="http://schemas.openxmlformats.org/markup-compatibility/2006" xmlns:aink="http://schemas.microsoft.com/office/drawing/2016/ink" xmlns:am3d="http://schemas.microsoft.com/office/drawing/2017/model3d" xmlns:o="urn:schemas-microsoft-com:office:office" xmlns:oel="http://schemas.microsoft.com/office/2019/extlst" xmlns:r="http://schemas.openxmlformats.org/officeDocument/2006/relationships" xmlns:m="http://schemas.openxmlformats.org/officeDocument/2006/math" xmlns:v="urn:schemas-microsoft-com:vml" xmlns:wp14="http://schemas.microsoft.com/office/word/2010/wordprocessingDrawing" xmlns:wp="http://schemas.openxmlformats.org/drawingml/2006/wordprocessingDrawing" xmlns:w10="urn:schemas-microsoft-com:office:word" xmlns:w="http://schemas.openxmlformats.org/wordprocessingml/2006/main" xmlns:w14="http://schemas.microsoft.com/office/word/2010/wordml" xmlns:w15="http://schemas.microsoft.com/office/word/2012/wordml" xmlns:w16cex="http://schemas.microsoft.com/office/word/2018/wordml/cex" xmlns:w16cid="http://schemas.microsoft.com/office/word/2016/wordml/cid" xmlns:w16="http://schemas.microsoft.com/office/word/2018/wordml" xmlns:w16du="http://schemas.microsoft.com/office/word/2023/wordml/word16du" xmlns:w16sdtdh="http://schemas.microsoft.com/office/word/2020/wordml/sdtdatahash" xmlns:w16se="http://schemas.microsoft.com/office/word/2015/wordml/symex" xmlns:wpg="http://schemas.microsoft.com/office/word/2010/wordprocessingGroup" xmlns:wpi="http://schemas.microsoft.com/office/word/2010/wordprocessingInk" xmlns:wne="http://schemas.microsoft.com/office/word/2006/wordml" xmlns:wps="http://schemas.microsoft.com/office/word/2010/wordprocessingShape" mc:Ignorable="w14 w15 w16se w16cid w16 w16cex w16sdtdh w16du wp14">
   <w:tbl>
     <w:tblPr>
       <w:tblW w:w="5028" w:type="pct"/>
@@ -1891,7 +1862,7 @@
 </file>
 
 <file path=word/styles.xml><?xml version="1.0" encoding="utf-8"?>
-<w:styles xmlns:mc="http://schemas.openxmlformats.org/markup-compatibility/2006" xmlns:r="http://schemas.openxmlformats.org/officeDocument/2006/relationships" xmlns:w="http://schemas.openxmlformats.org/wordprocessingml/2006/main" xmlns:w14="http://schemas.microsoft.com/office/word/2010/wordml" xmlns:w15="http://schemas.microsoft.com/office/word/2012/wordml" xmlns:w16cex="http://schemas.microsoft.com/office/word/2018/wordml/cex" xmlns:w16cid="http://schemas.microsoft.com/office/word/2016/wordml/cid" xmlns:w16="http://schemas.microsoft.com/office/word/2018/wordml" xmlns:w16sdtdh="http://schemas.microsoft.com/office/word/2020/wordml/sdtdatahash" xmlns:w16se="http://schemas.microsoft.com/office/word/2015/wordml/symex" mc:Ignorable="w14 w15 w16se w16cid w16 w16cex w16sdtdh">
+<w:styles xmlns:mc="http://schemas.openxmlformats.org/markup-compatibility/2006" xmlns:r="http://schemas.openxmlformats.org/officeDocument/2006/relationships" xmlns:w="http://schemas.openxmlformats.org/wordprocessingml/2006/main" xmlns:w14="http://schemas.microsoft.com/office/word/2010/wordml" xmlns:w15="http://schemas.microsoft.com/office/word/2012/wordml" xmlns:w16cex="http://schemas.microsoft.com/office/word/2018/wordml/cex" xmlns:w16cid="http://schemas.microsoft.com/office/word/2016/wordml/cid" xmlns:w16="http://schemas.microsoft.com/office/word/2018/wordml" xmlns:w16du="http://schemas.microsoft.com/office/word/2023/wordml/word16du" xmlns:w16sdtdh="http://schemas.microsoft.com/office/word/2020/wordml/sdtdatahash" xmlns:w16se="http://schemas.microsoft.com/office/word/2015/wordml/symex" mc:Ignorable="w14 w15 w16se w16cid w16 w16cex w16sdtdh w16du">
   <w:docDefaults>
     <w:rPrDefault>
       <w:rPr>

</xml_diff>